<commit_message>
First Chapter structure parsed
</commit_message>
<xml_diff>
--- a/ModelXmlSchema/docs/ModelXmlSchemaDocumentation.docx
+++ b/ModelXmlSchema/docs/ModelXmlSchemaDocumentation.docx
@@ -1250,7 +1250,6 @@
       </w:sdtPr>
       <w:sdtEndPr>
         <w:rPr>
-          <w:b/>
           <w:bCs/>
         </w:rPr>
       </w:sdtEndPr>
@@ -1284,6 +1283,7 @@
             <w:rPr>
               <w:rFonts w:asciiTheme="minorHAnsi" w:hAnsiTheme="minorHAnsi"/>
               <w:b w:val="0"/>
+              <w:bCs/>
               <w:noProof/>
               <w:kern w:val="2"/>
               <w:sz w:val="24"/>
@@ -1291,18 +1291,32 @@
             </w:rPr>
           </w:pPr>
           <w:r>
+            <w:rPr>
+              <w:b w:val="0"/>
+              <w:bCs/>
+            </w:rPr>
             <w:fldChar w:fldCharType="begin"/>
           </w:r>
           <w:r>
+            <w:rPr>
+              <w:b w:val="0"/>
+              <w:bCs/>
+            </w:rPr>
             <w:instrText xml:space="preserve"> TOC \o "1-3" \h \z \u </w:instrText>
           </w:r>
           <w:r>
+            <w:rPr>
+              <w:b w:val="0"/>
+              <w:bCs/>
+            </w:rPr>
             <w:fldChar w:fldCharType="separate"/>
           </w:r>
           <w:hyperlink w:anchor="_Toc171243630" w:history="1">
             <w:r>
               <w:rPr>
                 <w:rStyle w:val="Hyperlink"/>
+                <w:b w:val="0"/>
+                <w:bCs/>
                 <w:noProof/>
               </w:rPr>
               <w:t>1.</w:t>
@@ -1311,6 +1325,7 @@
               <w:rPr>
                 <w:rFonts w:asciiTheme="minorHAnsi" w:hAnsiTheme="minorHAnsi"/>
                 <w:b w:val="0"/>
+                <w:bCs/>
                 <w:noProof/>
                 <w:kern w:val="2"/>
                 <w:sz w:val="24"/>
@@ -1321,12 +1336,16 @@
             <w:r>
               <w:rPr>
                 <w:rStyle w:val="Hyperlink"/>
+                <w:b w:val="0"/>
+                <w:bCs/>
                 <w:noProof/>
               </w:rPr>
               <w:t>Wprowadzenie</w:t>
             </w:r>
             <w:r>
               <w:rPr>
+                <w:b w:val="0"/>
+                <w:bCs/>
                 <w:noProof/>
                 <w:webHidden/>
               </w:rPr>
@@ -1334,6 +1353,8 @@
             </w:r>
             <w:r>
               <w:rPr>
+                <w:b w:val="0"/>
+                <w:bCs/>
                 <w:noProof/>
                 <w:webHidden/>
               </w:rPr>
@@ -1341,6 +1362,8 @@
             </w:r>
             <w:r>
               <w:rPr>
+                <w:b w:val="0"/>
+                <w:bCs/>
                 <w:noProof/>
                 <w:webHidden/>
               </w:rPr>
@@ -1348,12 +1371,16 @@
             </w:r>
             <w:r>
               <w:rPr>
+                <w:b w:val="0"/>
+                <w:bCs/>
                 <w:noProof/>
                 <w:webHidden/>
               </w:rPr>
             </w:r>
             <w:r>
               <w:rPr>
+                <w:b w:val="0"/>
+                <w:bCs/>
                 <w:noProof/>
                 <w:webHidden/>
               </w:rPr>
@@ -1361,6 +1388,8 @@
             </w:r>
             <w:r>
               <w:rPr>
+                <w:b w:val="0"/>
+                <w:bCs/>
                 <w:noProof/>
                 <w:webHidden/>
               </w:rPr>
@@ -1368,6 +1397,8 @@
             </w:r>
             <w:r>
               <w:rPr>
+                <w:b w:val="0"/>
+                <w:bCs/>
                 <w:noProof/>
                 <w:webHidden/>
               </w:rPr>
@@ -1381,6 +1412,7 @@
             <w:rPr>
               <w:rFonts w:asciiTheme="minorHAnsi" w:hAnsiTheme="minorHAnsi"/>
               <w:b w:val="0"/>
+              <w:bCs/>
               <w:noProof/>
               <w:kern w:val="2"/>
               <w:sz w:val="24"/>
@@ -1391,6 +1423,8 @@
             <w:r>
               <w:rPr>
                 <w:rStyle w:val="Hyperlink"/>
+                <w:b w:val="0"/>
+                <w:bCs/>
                 <w:noProof/>
               </w:rPr>
               <w:t>2.</w:t>
@@ -1399,6 +1433,7 @@
               <w:rPr>
                 <w:rFonts w:asciiTheme="minorHAnsi" w:hAnsiTheme="minorHAnsi"/>
                 <w:b w:val="0"/>
+                <w:bCs/>
                 <w:noProof/>
                 <w:kern w:val="2"/>
                 <w:sz w:val="24"/>
@@ -1409,12 +1444,16 @@
             <w:r>
               <w:rPr>
                 <w:rStyle w:val="Hyperlink"/>
+                <w:b w:val="0"/>
+                <w:bCs/>
                 <w:noProof/>
               </w:rPr>
               <w:t>Pliki XSD i ich zawartość</w:t>
             </w:r>
             <w:r>
               <w:rPr>
+                <w:b w:val="0"/>
+                <w:bCs/>
                 <w:noProof/>
                 <w:webHidden/>
               </w:rPr>
@@ -1422,6 +1461,8 @@
             </w:r>
             <w:r>
               <w:rPr>
+                <w:b w:val="0"/>
+                <w:bCs/>
                 <w:noProof/>
                 <w:webHidden/>
               </w:rPr>
@@ -1429,6 +1470,8 @@
             </w:r>
             <w:r>
               <w:rPr>
+                <w:b w:val="0"/>
+                <w:bCs/>
                 <w:noProof/>
                 <w:webHidden/>
               </w:rPr>
@@ -1436,12 +1479,16 @@
             </w:r>
             <w:r>
               <w:rPr>
+                <w:b w:val="0"/>
+                <w:bCs/>
                 <w:noProof/>
                 <w:webHidden/>
               </w:rPr>
             </w:r>
             <w:r>
               <w:rPr>
+                <w:b w:val="0"/>
+                <w:bCs/>
                 <w:noProof/>
                 <w:webHidden/>
               </w:rPr>
@@ -1449,6 +1496,8 @@
             </w:r>
             <w:r>
               <w:rPr>
+                <w:b w:val="0"/>
+                <w:bCs/>
                 <w:noProof/>
                 <w:webHidden/>
               </w:rPr>
@@ -1456,6 +1505,8 @@
             </w:r>
             <w:r>
               <w:rPr>
+                <w:b w:val="0"/>
+                <w:bCs/>
                 <w:noProof/>
                 <w:webHidden/>
               </w:rPr>
@@ -1471,6 +1522,7 @@
             </w:tabs>
             <w:rPr>
               <w:rFonts w:asciiTheme="minorHAnsi" w:hAnsiTheme="minorHAnsi"/>
+              <w:bCs/>
               <w:noProof/>
               <w:kern w:val="2"/>
               <w:szCs w:val="24"/>
@@ -1480,6 +1532,7 @@
             <w:r>
               <w:rPr>
                 <w:rStyle w:val="Hyperlink"/>
+                <w:bCs/>
                 <w:noProof/>
               </w:rPr>
               <w:t>2.1.</w:t>
@@ -1487,6 +1540,7 @@
             <w:r>
               <w:rPr>
                 <w:rFonts w:asciiTheme="minorHAnsi" w:hAnsiTheme="minorHAnsi"/>
+                <w:bCs/>
                 <w:noProof/>
                 <w:kern w:val="2"/>
                 <w:szCs w:val="24"/>
@@ -1496,12 +1550,14 @@
             <w:r>
               <w:rPr>
                 <w:rStyle w:val="Hyperlink"/>
+                <w:bCs/>
                 <w:noProof/>
               </w:rPr>
               <w:t>Struktura pliku</w:t>
             </w:r>
             <w:r>
               <w:rPr>
+                <w:bCs/>
                 <w:noProof/>
                 <w:webHidden/>
               </w:rPr>
@@ -1509,6 +1565,7 @@
             </w:r>
             <w:r>
               <w:rPr>
+                <w:bCs/>
                 <w:noProof/>
                 <w:webHidden/>
               </w:rPr>
@@ -1516,6 +1573,7 @@
             </w:r>
             <w:r>
               <w:rPr>
+                <w:bCs/>
                 <w:noProof/>
                 <w:webHidden/>
               </w:rPr>
@@ -1523,12 +1581,14 @@
             </w:r>
             <w:r>
               <w:rPr>
+                <w:bCs/>
                 <w:noProof/>
                 <w:webHidden/>
               </w:rPr>
             </w:r>
             <w:r>
               <w:rPr>
+                <w:bCs/>
                 <w:noProof/>
                 <w:webHidden/>
               </w:rPr>
@@ -1536,6 +1596,7 @@
             </w:r>
             <w:r>
               <w:rPr>
+                <w:bCs/>
                 <w:noProof/>
                 <w:webHidden/>
               </w:rPr>
@@ -1543,6 +1604,7 @@
             </w:r>
             <w:r>
               <w:rPr>
+                <w:bCs/>
                 <w:noProof/>
                 <w:webHidden/>
               </w:rPr>
@@ -1558,6 +1620,7 @@
             </w:tabs>
             <w:rPr>
               <w:rFonts w:asciiTheme="minorHAnsi" w:hAnsiTheme="minorHAnsi"/>
+              <w:bCs/>
               <w:noProof/>
               <w:kern w:val="2"/>
               <w:szCs w:val="24"/>
@@ -1567,6 +1630,7 @@
             <w:r>
               <w:rPr>
                 <w:rStyle w:val="Hyperlink"/>
+                <w:bCs/>
                 <w:noProof/>
               </w:rPr>
               <w:t>2.2.</w:t>
@@ -1574,6 +1638,7 @@
             <w:r>
               <w:rPr>
                 <w:rFonts w:asciiTheme="minorHAnsi" w:hAnsiTheme="minorHAnsi"/>
+                <w:bCs/>
                 <w:noProof/>
                 <w:kern w:val="2"/>
                 <w:szCs w:val="24"/>
@@ -1583,12 +1648,14 @@
             <w:r>
               <w:rPr>
                 <w:rStyle w:val="Hyperlink"/>
+                <w:bCs/>
                 <w:noProof/>
               </w:rPr>
               <w:t>Model obiektowy schematu XSD</w:t>
             </w:r>
             <w:r>
               <w:rPr>
+                <w:bCs/>
                 <w:noProof/>
                 <w:webHidden/>
               </w:rPr>
@@ -1596,6 +1663,7 @@
             </w:r>
             <w:r>
               <w:rPr>
+                <w:bCs/>
                 <w:noProof/>
                 <w:webHidden/>
               </w:rPr>
@@ -1603,6 +1671,7 @@
             </w:r>
             <w:r>
               <w:rPr>
+                <w:bCs/>
                 <w:noProof/>
                 <w:webHidden/>
               </w:rPr>
@@ -1610,12 +1679,14 @@
             </w:r>
             <w:r>
               <w:rPr>
+                <w:bCs/>
                 <w:noProof/>
                 <w:webHidden/>
               </w:rPr>
             </w:r>
             <w:r>
               <w:rPr>
+                <w:bCs/>
                 <w:noProof/>
                 <w:webHidden/>
               </w:rPr>
@@ -1623,6 +1694,7 @@
             </w:r>
             <w:r>
               <w:rPr>
+                <w:bCs/>
                 <w:noProof/>
                 <w:webHidden/>
               </w:rPr>
@@ -1630,6 +1702,7 @@
             </w:r>
             <w:r>
               <w:rPr>
+                <w:bCs/>
                 <w:noProof/>
                 <w:webHidden/>
               </w:rPr>
@@ -1645,6 +1718,7 @@
             </w:tabs>
             <w:rPr>
               <w:rFonts w:asciiTheme="minorHAnsi" w:hAnsiTheme="minorHAnsi"/>
+              <w:bCs/>
               <w:noProof/>
               <w:kern w:val="2"/>
               <w:sz w:val="24"/>
@@ -1655,6 +1729,7 @@
             <w:r>
               <w:rPr>
                 <w:rStyle w:val="Hyperlink"/>
+                <w:bCs/>
                 <w:noProof/>
               </w:rPr>
               <w:t>2.2.1.</w:t>
@@ -1662,6 +1737,7 @@
             <w:r>
               <w:rPr>
                 <w:rFonts w:asciiTheme="minorHAnsi" w:hAnsiTheme="minorHAnsi"/>
+                <w:bCs/>
                 <w:noProof/>
                 <w:kern w:val="2"/>
                 <w:sz w:val="24"/>
@@ -1672,12 +1748,14 @@
             <w:r>
               <w:rPr>
                 <w:rStyle w:val="Hyperlink"/>
+                <w:bCs/>
                 <w:noProof/>
               </w:rPr>
               <w:t>Typy proste</w:t>
             </w:r>
             <w:r>
               <w:rPr>
+                <w:bCs/>
                 <w:noProof/>
                 <w:webHidden/>
               </w:rPr>
@@ -1685,6 +1763,7 @@
             </w:r>
             <w:r>
               <w:rPr>
+                <w:bCs/>
                 <w:noProof/>
                 <w:webHidden/>
               </w:rPr>
@@ -1692,6 +1771,7 @@
             </w:r>
             <w:r>
               <w:rPr>
+                <w:bCs/>
                 <w:noProof/>
                 <w:webHidden/>
               </w:rPr>
@@ -1699,12 +1779,14 @@
             </w:r>
             <w:r>
               <w:rPr>
+                <w:bCs/>
                 <w:noProof/>
                 <w:webHidden/>
               </w:rPr>
             </w:r>
             <w:r>
               <w:rPr>
+                <w:bCs/>
                 <w:noProof/>
                 <w:webHidden/>
               </w:rPr>
@@ -1712,6 +1794,7 @@
             </w:r>
             <w:r>
               <w:rPr>
+                <w:bCs/>
                 <w:noProof/>
                 <w:webHidden/>
               </w:rPr>
@@ -1719,6 +1802,7 @@
             </w:r>
             <w:r>
               <w:rPr>
+                <w:bCs/>
                 <w:noProof/>
                 <w:webHidden/>
               </w:rPr>
@@ -1734,6 +1818,7 @@
             </w:tabs>
             <w:rPr>
               <w:rFonts w:asciiTheme="minorHAnsi" w:hAnsiTheme="minorHAnsi"/>
+              <w:bCs/>
               <w:noProof/>
               <w:kern w:val="2"/>
               <w:sz w:val="24"/>
@@ -1744,6 +1829,7 @@
             <w:r>
               <w:rPr>
                 <w:rStyle w:val="Hyperlink"/>
+                <w:bCs/>
                 <w:noProof/>
               </w:rPr>
               <w:t>2.2.2.</w:t>
@@ -1751,6 +1837,7 @@
             <w:r>
               <w:rPr>
                 <w:rFonts w:asciiTheme="minorHAnsi" w:hAnsiTheme="minorHAnsi"/>
+                <w:bCs/>
                 <w:noProof/>
                 <w:kern w:val="2"/>
                 <w:sz w:val="24"/>
@@ -1761,12 +1848,14 @@
             <w:r>
               <w:rPr>
                 <w:rStyle w:val="Hyperlink"/>
+                <w:bCs/>
                 <w:noProof/>
               </w:rPr>
               <w:t>Typy złożone</w:t>
             </w:r>
             <w:r>
               <w:rPr>
+                <w:bCs/>
                 <w:noProof/>
                 <w:webHidden/>
               </w:rPr>
@@ -1774,6 +1863,7 @@
             </w:r>
             <w:r>
               <w:rPr>
+                <w:bCs/>
                 <w:noProof/>
                 <w:webHidden/>
               </w:rPr>
@@ -1781,6 +1871,7 @@
             </w:r>
             <w:r>
               <w:rPr>
+                <w:bCs/>
                 <w:noProof/>
                 <w:webHidden/>
               </w:rPr>
@@ -1788,12 +1879,14 @@
             </w:r>
             <w:r>
               <w:rPr>
+                <w:bCs/>
                 <w:noProof/>
                 <w:webHidden/>
               </w:rPr>
             </w:r>
             <w:r>
               <w:rPr>
+                <w:bCs/>
                 <w:noProof/>
                 <w:webHidden/>
               </w:rPr>
@@ -1801,6 +1894,7 @@
             </w:r>
             <w:r>
               <w:rPr>
+                <w:bCs/>
                 <w:noProof/>
                 <w:webHidden/>
               </w:rPr>
@@ -1808,6 +1902,7 @@
             </w:r>
             <w:r>
               <w:rPr>
+                <w:bCs/>
                 <w:noProof/>
                 <w:webHidden/>
               </w:rPr>
@@ -1823,6 +1918,7 @@
             </w:tabs>
             <w:rPr>
               <w:rFonts w:asciiTheme="minorHAnsi" w:hAnsiTheme="minorHAnsi"/>
+              <w:bCs/>
               <w:noProof/>
               <w:kern w:val="2"/>
               <w:sz w:val="24"/>
@@ -1833,6 +1929,7 @@
             <w:r>
               <w:rPr>
                 <w:rStyle w:val="Hyperlink"/>
+                <w:bCs/>
                 <w:noProof/>
               </w:rPr>
               <w:t>2.2.3.</w:t>
@@ -1840,6 +1937,7 @@
             <w:r>
               <w:rPr>
                 <w:rFonts w:asciiTheme="minorHAnsi" w:hAnsiTheme="minorHAnsi"/>
+                <w:bCs/>
                 <w:noProof/>
                 <w:kern w:val="2"/>
                 <w:sz w:val="24"/>
@@ -1850,12 +1948,14 @@
             <w:r>
               <w:rPr>
                 <w:rStyle w:val="Hyperlink"/>
+                <w:bCs/>
                 <w:noProof/>
               </w:rPr>
               <w:t>Grupy elementów</w:t>
             </w:r>
             <w:r>
               <w:rPr>
+                <w:bCs/>
                 <w:noProof/>
                 <w:webHidden/>
               </w:rPr>
@@ -1863,6 +1963,7 @@
             </w:r>
             <w:r>
               <w:rPr>
+                <w:bCs/>
                 <w:noProof/>
                 <w:webHidden/>
               </w:rPr>
@@ -1870,6 +1971,7 @@
             </w:r>
             <w:r>
               <w:rPr>
+                <w:bCs/>
                 <w:noProof/>
                 <w:webHidden/>
               </w:rPr>
@@ -1877,12 +1979,14 @@
             </w:r>
             <w:r>
               <w:rPr>
+                <w:bCs/>
                 <w:noProof/>
                 <w:webHidden/>
               </w:rPr>
             </w:r>
             <w:r>
               <w:rPr>
+                <w:bCs/>
                 <w:noProof/>
                 <w:webHidden/>
               </w:rPr>
@@ -1890,6 +1994,7 @@
             </w:r>
             <w:r>
               <w:rPr>
+                <w:bCs/>
                 <w:noProof/>
                 <w:webHidden/>
               </w:rPr>
@@ -1897,6 +2002,7 @@
             </w:r>
             <w:r>
               <w:rPr>
+                <w:bCs/>
                 <w:noProof/>
                 <w:webHidden/>
               </w:rPr>
@@ -1912,6 +2018,7 @@
             </w:tabs>
             <w:rPr>
               <w:rFonts w:asciiTheme="minorHAnsi" w:hAnsiTheme="minorHAnsi"/>
+              <w:bCs/>
               <w:noProof/>
               <w:kern w:val="2"/>
               <w:sz w:val="24"/>
@@ -1922,6 +2029,7 @@
             <w:r>
               <w:rPr>
                 <w:rStyle w:val="Hyperlink"/>
+                <w:bCs/>
                 <w:noProof/>
               </w:rPr>
               <w:t>2.2.4.</w:t>
@@ -1929,6 +2037,7 @@
             <w:r>
               <w:rPr>
                 <w:rFonts w:asciiTheme="minorHAnsi" w:hAnsiTheme="minorHAnsi"/>
+                <w:bCs/>
                 <w:noProof/>
                 <w:kern w:val="2"/>
                 <w:sz w:val="24"/>
@@ -1939,12 +2048,14 @@
             <w:r>
               <w:rPr>
                 <w:rStyle w:val="Hyperlink"/>
+                <w:bCs/>
                 <w:noProof/>
               </w:rPr>
               <w:t>Grupy atrybutów</w:t>
             </w:r>
             <w:r>
               <w:rPr>
+                <w:bCs/>
                 <w:noProof/>
                 <w:webHidden/>
               </w:rPr>
@@ -1952,6 +2063,7 @@
             </w:r>
             <w:r>
               <w:rPr>
+                <w:bCs/>
                 <w:noProof/>
                 <w:webHidden/>
               </w:rPr>
@@ -1959,6 +2071,7 @@
             </w:r>
             <w:r>
               <w:rPr>
+                <w:bCs/>
                 <w:noProof/>
                 <w:webHidden/>
               </w:rPr>
@@ -1966,12 +2079,14 @@
             </w:r>
             <w:r>
               <w:rPr>
+                <w:bCs/>
                 <w:noProof/>
                 <w:webHidden/>
               </w:rPr>
             </w:r>
             <w:r>
               <w:rPr>
+                <w:bCs/>
                 <w:noProof/>
                 <w:webHidden/>
               </w:rPr>
@@ -1979,6 +2094,7 @@
             </w:r>
             <w:r>
               <w:rPr>
+                <w:bCs/>
                 <w:noProof/>
                 <w:webHidden/>
               </w:rPr>
@@ -1986,6 +2102,7 @@
             </w:r>
             <w:r>
               <w:rPr>
+                <w:bCs/>
                 <w:noProof/>
                 <w:webHidden/>
               </w:rPr>
@@ -2001,6 +2118,7 @@
             </w:tabs>
             <w:rPr>
               <w:rFonts w:asciiTheme="minorHAnsi" w:hAnsiTheme="minorHAnsi"/>
+              <w:bCs/>
               <w:noProof/>
               <w:kern w:val="2"/>
               <w:sz w:val="24"/>
@@ -2011,6 +2129,7 @@
             <w:r>
               <w:rPr>
                 <w:rStyle w:val="Hyperlink"/>
+                <w:bCs/>
                 <w:noProof/>
               </w:rPr>
               <w:t>2.2.5.</w:t>
@@ -2018,6 +2137,7 @@
             <w:r>
               <w:rPr>
                 <w:rFonts w:asciiTheme="minorHAnsi" w:hAnsiTheme="minorHAnsi"/>
+                <w:bCs/>
                 <w:noProof/>
                 <w:kern w:val="2"/>
                 <w:sz w:val="24"/>
@@ -2028,12 +2148,14 @@
             <w:r>
               <w:rPr>
                 <w:rStyle w:val="Hyperlink"/>
+                <w:bCs/>
                 <w:noProof/>
               </w:rPr>
               <w:t>Elementy globalne</w:t>
             </w:r>
             <w:r>
               <w:rPr>
+                <w:bCs/>
                 <w:noProof/>
                 <w:webHidden/>
               </w:rPr>
@@ -2041,6 +2163,7 @@
             </w:r>
             <w:r>
               <w:rPr>
+                <w:bCs/>
                 <w:noProof/>
                 <w:webHidden/>
               </w:rPr>
@@ -2048,6 +2171,7 @@
             </w:r>
             <w:r>
               <w:rPr>
+                <w:bCs/>
                 <w:noProof/>
                 <w:webHidden/>
               </w:rPr>
@@ -2055,12 +2179,14 @@
             </w:r>
             <w:r>
               <w:rPr>
+                <w:bCs/>
                 <w:noProof/>
                 <w:webHidden/>
               </w:rPr>
             </w:r>
             <w:r>
               <w:rPr>
+                <w:bCs/>
                 <w:noProof/>
                 <w:webHidden/>
               </w:rPr>
@@ -2068,6 +2194,7 @@
             </w:r>
             <w:r>
               <w:rPr>
+                <w:bCs/>
                 <w:noProof/>
                 <w:webHidden/>
               </w:rPr>
@@ -2075,6 +2202,7 @@
             </w:r>
             <w:r>
               <w:rPr>
+                <w:bCs/>
                 <w:noProof/>
                 <w:webHidden/>
               </w:rPr>
@@ -2090,6 +2218,7 @@
             </w:tabs>
             <w:rPr>
               <w:rFonts w:asciiTheme="minorHAnsi" w:hAnsiTheme="minorHAnsi"/>
+              <w:bCs/>
               <w:noProof/>
               <w:kern w:val="2"/>
               <w:sz w:val="24"/>
@@ -2100,6 +2229,7 @@
             <w:r>
               <w:rPr>
                 <w:rStyle w:val="Hyperlink"/>
+                <w:bCs/>
                 <w:noProof/>
               </w:rPr>
               <w:t>2.2.6.</w:t>
@@ -2107,6 +2237,7 @@
             <w:r>
               <w:rPr>
                 <w:rFonts w:asciiTheme="minorHAnsi" w:hAnsiTheme="minorHAnsi"/>
+                <w:bCs/>
                 <w:noProof/>
                 <w:kern w:val="2"/>
                 <w:sz w:val="24"/>
@@ -2117,12 +2248,14 @@
             <w:r>
               <w:rPr>
                 <w:rStyle w:val="Hyperlink"/>
+                <w:bCs/>
                 <w:noProof/>
               </w:rPr>
               <w:t>Atrybuty globalne</w:t>
             </w:r>
             <w:r>
               <w:rPr>
+                <w:bCs/>
                 <w:noProof/>
                 <w:webHidden/>
               </w:rPr>
@@ -2130,6 +2263,7 @@
             </w:r>
             <w:r>
               <w:rPr>
+                <w:bCs/>
                 <w:noProof/>
                 <w:webHidden/>
               </w:rPr>
@@ -2137,6 +2271,7 @@
             </w:r>
             <w:r>
               <w:rPr>
+                <w:bCs/>
                 <w:noProof/>
                 <w:webHidden/>
               </w:rPr>
@@ -2144,12 +2279,14 @@
             </w:r>
             <w:r>
               <w:rPr>
+                <w:bCs/>
                 <w:noProof/>
                 <w:webHidden/>
               </w:rPr>
             </w:r>
             <w:r>
               <w:rPr>
+                <w:bCs/>
                 <w:noProof/>
                 <w:webHidden/>
               </w:rPr>
@@ -2157,6 +2294,7 @@
             </w:r>
             <w:r>
               <w:rPr>
+                <w:bCs/>
                 <w:noProof/>
                 <w:webHidden/>
               </w:rPr>
@@ -2164,6 +2302,7 @@
             </w:r>
             <w:r>
               <w:rPr>
+                <w:bCs/>
                 <w:noProof/>
                 <w:webHidden/>
               </w:rPr>
@@ -2179,6 +2318,7 @@
             </w:tabs>
             <w:rPr>
               <w:rFonts w:asciiTheme="minorHAnsi" w:hAnsiTheme="minorHAnsi"/>
+              <w:bCs/>
               <w:noProof/>
               <w:kern w:val="2"/>
               <w:sz w:val="24"/>
@@ -2189,6 +2329,7 @@
             <w:r>
               <w:rPr>
                 <w:rStyle w:val="Hyperlink"/>
+                <w:bCs/>
                 <w:noProof/>
               </w:rPr>
               <w:t>2.2.7.</w:t>
@@ -2196,6 +2337,7 @@
             <w:r>
               <w:rPr>
                 <w:rFonts w:asciiTheme="minorHAnsi" w:hAnsiTheme="minorHAnsi"/>
+                <w:bCs/>
                 <w:noProof/>
                 <w:kern w:val="2"/>
                 <w:sz w:val="24"/>
@@ -2206,12 +2348,14 @@
             <w:r>
               <w:rPr>
                 <w:rStyle w:val="Hyperlink"/>
+                <w:bCs/>
                 <w:noProof/>
               </w:rPr>
               <w:t>Adnotacje (pomijane)</w:t>
             </w:r>
             <w:r>
               <w:rPr>
+                <w:bCs/>
                 <w:noProof/>
                 <w:webHidden/>
               </w:rPr>
@@ -2219,6 +2363,7 @@
             </w:r>
             <w:r>
               <w:rPr>
+                <w:bCs/>
                 <w:noProof/>
                 <w:webHidden/>
               </w:rPr>
@@ -2226,6 +2371,7 @@
             </w:r>
             <w:r>
               <w:rPr>
+                <w:bCs/>
                 <w:noProof/>
                 <w:webHidden/>
               </w:rPr>
@@ -2233,12 +2379,14 @@
             </w:r>
             <w:r>
               <w:rPr>
+                <w:bCs/>
                 <w:noProof/>
                 <w:webHidden/>
               </w:rPr>
             </w:r>
             <w:r>
               <w:rPr>
+                <w:bCs/>
                 <w:noProof/>
                 <w:webHidden/>
               </w:rPr>
@@ -2246,6 +2394,7 @@
             </w:r>
             <w:r>
               <w:rPr>
+                <w:bCs/>
                 <w:noProof/>
                 <w:webHidden/>
               </w:rPr>
@@ -2253,6 +2402,7 @@
             </w:r>
             <w:r>
               <w:rPr>
+                <w:bCs/>
                 <w:noProof/>
                 <w:webHidden/>
               </w:rPr>
@@ -2266,6 +2416,7 @@
             <w:rPr>
               <w:rFonts w:asciiTheme="minorHAnsi" w:hAnsiTheme="minorHAnsi"/>
               <w:b w:val="0"/>
+              <w:bCs/>
               <w:noProof/>
               <w:kern w:val="2"/>
               <w:sz w:val="24"/>
@@ -2276,6 +2427,8 @@
             <w:r>
               <w:rPr>
                 <w:rStyle w:val="Hyperlink"/>
+                <w:b w:val="0"/>
+                <w:bCs/>
                 <w:noProof/>
               </w:rPr>
               <w:t>3.</w:t>
@@ -2284,6 +2437,7 @@
               <w:rPr>
                 <w:rFonts w:asciiTheme="minorHAnsi" w:hAnsiTheme="minorHAnsi"/>
                 <w:b w:val="0"/>
+                <w:bCs/>
                 <w:noProof/>
                 <w:kern w:val="2"/>
                 <w:sz w:val="24"/>
@@ -2294,12 +2448,16 @@
             <w:r>
               <w:rPr>
                 <w:rStyle w:val="Hyperlink"/>
+                <w:b w:val="0"/>
+                <w:bCs/>
                 <w:noProof/>
               </w:rPr>
               <w:t>Model danych aplikacji</w:t>
             </w:r>
             <w:r>
               <w:rPr>
+                <w:b w:val="0"/>
+                <w:bCs/>
                 <w:noProof/>
                 <w:webHidden/>
               </w:rPr>
@@ -2307,6 +2465,8 @@
             </w:r>
             <w:r>
               <w:rPr>
+                <w:b w:val="0"/>
+                <w:bCs/>
                 <w:noProof/>
                 <w:webHidden/>
               </w:rPr>
@@ -2314,6 +2474,8 @@
             </w:r>
             <w:r>
               <w:rPr>
+                <w:b w:val="0"/>
+                <w:bCs/>
                 <w:noProof/>
                 <w:webHidden/>
               </w:rPr>
@@ -2321,12 +2483,16 @@
             </w:r>
             <w:r>
               <w:rPr>
+                <w:b w:val="0"/>
+                <w:bCs/>
                 <w:noProof/>
                 <w:webHidden/>
               </w:rPr>
             </w:r>
             <w:r>
               <w:rPr>
+                <w:b w:val="0"/>
+                <w:bCs/>
                 <w:noProof/>
                 <w:webHidden/>
               </w:rPr>
@@ -2334,6 +2500,8 @@
             </w:r>
             <w:r>
               <w:rPr>
+                <w:b w:val="0"/>
+                <w:bCs/>
                 <w:noProof/>
                 <w:webHidden/>
               </w:rPr>
@@ -2341,6 +2509,8 @@
             </w:r>
             <w:r>
               <w:rPr>
+                <w:b w:val="0"/>
+                <w:bCs/>
                 <w:noProof/>
                 <w:webHidden/>
               </w:rPr>
@@ -2356,6 +2526,7 @@
             </w:tabs>
             <w:rPr>
               <w:rFonts w:asciiTheme="minorHAnsi" w:hAnsiTheme="minorHAnsi"/>
+              <w:bCs/>
               <w:noProof/>
               <w:kern w:val="2"/>
               <w:szCs w:val="24"/>
@@ -2365,6 +2536,7 @@
             <w:r>
               <w:rPr>
                 <w:rStyle w:val="Hyperlink"/>
+                <w:bCs/>
                 <w:noProof/>
               </w:rPr>
               <w:t>3.1.</w:t>
@@ -2372,6 +2544,7 @@
             <w:r>
               <w:rPr>
                 <w:rFonts w:asciiTheme="minorHAnsi" w:hAnsiTheme="minorHAnsi"/>
+                <w:bCs/>
                 <w:noProof/>
                 <w:kern w:val="2"/>
                 <w:szCs w:val="24"/>
@@ -2381,12 +2554,14 @@
             <w:r>
               <w:rPr>
                 <w:rStyle w:val="Hyperlink"/>
+                <w:bCs/>
                 <w:noProof/>
               </w:rPr>
               <w:t>Pliki i przestrzenie nazw</w:t>
             </w:r>
             <w:r>
               <w:rPr>
+                <w:bCs/>
                 <w:noProof/>
                 <w:webHidden/>
               </w:rPr>
@@ -2394,6 +2569,7 @@
             </w:r>
             <w:r>
               <w:rPr>
+                <w:bCs/>
                 <w:noProof/>
                 <w:webHidden/>
               </w:rPr>
@@ -2401,6 +2577,7 @@
             </w:r>
             <w:r>
               <w:rPr>
+                <w:bCs/>
                 <w:noProof/>
                 <w:webHidden/>
               </w:rPr>
@@ -2408,12 +2585,14 @@
             </w:r>
             <w:r>
               <w:rPr>
+                <w:bCs/>
                 <w:noProof/>
                 <w:webHidden/>
               </w:rPr>
             </w:r>
             <w:r>
               <w:rPr>
+                <w:bCs/>
                 <w:noProof/>
                 <w:webHidden/>
               </w:rPr>
@@ -2421,6 +2600,7 @@
             </w:r>
             <w:r>
               <w:rPr>
+                <w:bCs/>
                 <w:noProof/>
                 <w:webHidden/>
               </w:rPr>
@@ -2428,6 +2608,7 @@
             </w:r>
             <w:r>
               <w:rPr>
+                <w:bCs/>
                 <w:noProof/>
                 <w:webHidden/>
               </w:rPr>
@@ -2443,6 +2624,7 @@
             </w:tabs>
             <w:rPr>
               <w:rFonts w:asciiTheme="minorHAnsi" w:hAnsiTheme="minorHAnsi"/>
+              <w:bCs/>
               <w:noProof/>
               <w:kern w:val="2"/>
               <w:szCs w:val="24"/>
@@ -2452,6 +2634,7 @@
             <w:r>
               <w:rPr>
                 <w:rStyle w:val="Hyperlink"/>
+                <w:bCs/>
                 <w:noProof/>
               </w:rPr>
               <w:t>3.2.</w:t>
@@ -2459,6 +2642,7 @@
             <w:r>
               <w:rPr>
                 <w:rFonts w:asciiTheme="minorHAnsi" w:hAnsiTheme="minorHAnsi"/>
+                <w:bCs/>
                 <w:noProof/>
                 <w:kern w:val="2"/>
                 <w:szCs w:val="24"/>
@@ -2468,12 +2652,14 @@
             <w:r>
               <w:rPr>
                 <w:rStyle w:val="Hyperlink"/>
+                <w:bCs/>
                 <w:noProof/>
               </w:rPr>
               <w:t>Elementy deklarowane w przestrzeni nazw</w:t>
             </w:r>
             <w:r>
               <w:rPr>
+                <w:bCs/>
                 <w:noProof/>
                 <w:webHidden/>
               </w:rPr>
@@ -2481,6 +2667,7 @@
             </w:r>
             <w:r>
               <w:rPr>
+                <w:bCs/>
                 <w:noProof/>
                 <w:webHidden/>
               </w:rPr>
@@ -2488,6 +2675,7 @@
             </w:r>
             <w:r>
               <w:rPr>
+                <w:bCs/>
                 <w:noProof/>
                 <w:webHidden/>
               </w:rPr>
@@ -2495,12 +2683,14 @@
             </w:r>
             <w:r>
               <w:rPr>
+                <w:bCs/>
                 <w:noProof/>
                 <w:webHidden/>
               </w:rPr>
             </w:r>
             <w:r>
               <w:rPr>
+                <w:bCs/>
                 <w:noProof/>
                 <w:webHidden/>
               </w:rPr>
@@ -2508,6 +2698,7 @@
             </w:r>
             <w:r>
               <w:rPr>
+                <w:bCs/>
                 <w:noProof/>
                 <w:webHidden/>
               </w:rPr>
@@ -2515,6 +2706,7 @@
             </w:r>
             <w:r>
               <w:rPr>
+                <w:bCs/>
                 <w:noProof/>
                 <w:webHidden/>
               </w:rPr>
@@ -2530,6 +2722,7 @@
             </w:tabs>
             <w:rPr>
               <w:rFonts w:asciiTheme="minorHAnsi" w:hAnsiTheme="minorHAnsi"/>
+              <w:bCs/>
               <w:noProof/>
               <w:kern w:val="2"/>
               <w:sz w:val="24"/>
@@ -2540,6 +2733,7 @@
             <w:r>
               <w:rPr>
                 <w:rStyle w:val="Hyperlink"/>
+                <w:bCs/>
                 <w:noProof/>
               </w:rPr>
               <w:t>3.2.1.</w:t>
@@ -2547,6 +2741,7 @@
             <w:r>
               <w:rPr>
                 <w:rFonts w:asciiTheme="minorHAnsi" w:hAnsiTheme="minorHAnsi"/>
+                <w:bCs/>
                 <w:noProof/>
                 <w:kern w:val="2"/>
                 <w:sz w:val="24"/>
@@ -2557,12 +2752,14 @@
             <w:r>
               <w:rPr>
                 <w:rStyle w:val="Hyperlink"/>
+                <w:bCs/>
                 <w:noProof/>
               </w:rPr>
               <w:t>Typy</w:t>
             </w:r>
             <w:r>
               <w:rPr>
+                <w:bCs/>
                 <w:noProof/>
                 <w:webHidden/>
               </w:rPr>
@@ -2570,6 +2767,7 @@
             </w:r>
             <w:r>
               <w:rPr>
+                <w:bCs/>
                 <w:noProof/>
                 <w:webHidden/>
               </w:rPr>
@@ -2577,6 +2775,7 @@
             </w:r>
             <w:r>
               <w:rPr>
+                <w:bCs/>
                 <w:noProof/>
                 <w:webHidden/>
               </w:rPr>
@@ -2584,12 +2783,14 @@
             </w:r>
             <w:r>
               <w:rPr>
+                <w:bCs/>
                 <w:noProof/>
                 <w:webHidden/>
               </w:rPr>
             </w:r>
             <w:r>
               <w:rPr>
+                <w:bCs/>
                 <w:noProof/>
                 <w:webHidden/>
               </w:rPr>
@@ -2597,6 +2798,7 @@
             </w:r>
             <w:r>
               <w:rPr>
+                <w:bCs/>
                 <w:noProof/>
                 <w:webHidden/>
               </w:rPr>
@@ -2604,6 +2806,7 @@
             </w:r>
             <w:r>
               <w:rPr>
+                <w:bCs/>
                 <w:noProof/>
                 <w:webHidden/>
               </w:rPr>
@@ -2619,6 +2822,7 @@
             </w:tabs>
             <w:rPr>
               <w:rFonts w:asciiTheme="minorHAnsi" w:hAnsiTheme="minorHAnsi"/>
+              <w:bCs/>
               <w:noProof/>
               <w:kern w:val="2"/>
               <w:sz w:val="24"/>
@@ -2629,6 +2833,7 @@
             <w:r>
               <w:rPr>
                 <w:rStyle w:val="Hyperlink"/>
+                <w:bCs/>
                 <w:noProof/>
               </w:rPr>
               <w:t>3.2.2.</w:t>
@@ -2636,6 +2841,7 @@
             <w:r>
               <w:rPr>
                 <w:rFonts w:asciiTheme="minorHAnsi" w:hAnsiTheme="minorHAnsi"/>
+                <w:bCs/>
                 <w:noProof/>
                 <w:kern w:val="2"/>
                 <w:sz w:val="24"/>
@@ -2646,12 +2852,14 @@
             <w:r>
               <w:rPr>
                 <w:rStyle w:val="Hyperlink"/>
+                <w:bCs/>
                 <w:noProof/>
               </w:rPr>
               <w:t>Typy proste</w:t>
             </w:r>
             <w:r>
               <w:rPr>
+                <w:bCs/>
                 <w:noProof/>
                 <w:webHidden/>
               </w:rPr>
@@ -2659,6 +2867,7 @@
             </w:r>
             <w:r>
               <w:rPr>
+                <w:bCs/>
                 <w:noProof/>
                 <w:webHidden/>
               </w:rPr>
@@ -2666,6 +2875,7 @@
             </w:r>
             <w:r>
               <w:rPr>
+                <w:bCs/>
                 <w:noProof/>
                 <w:webHidden/>
               </w:rPr>
@@ -2673,12 +2883,14 @@
             </w:r>
             <w:r>
               <w:rPr>
+                <w:bCs/>
                 <w:noProof/>
                 <w:webHidden/>
               </w:rPr>
             </w:r>
             <w:r>
               <w:rPr>
+                <w:bCs/>
                 <w:noProof/>
                 <w:webHidden/>
               </w:rPr>
@@ -2686,6 +2898,7 @@
             </w:r>
             <w:r>
               <w:rPr>
+                <w:bCs/>
                 <w:noProof/>
                 <w:webHidden/>
               </w:rPr>
@@ -2693,6 +2906,7 @@
             </w:r>
             <w:r>
               <w:rPr>
+                <w:bCs/>
                 <w:noProof/>
                 <w:webHidden/>
               </w:rPr>
@@ -2708,6 +2922,7 @@
             </w:tabs>
             <w:rPr>
               <w:rFonts w:asciiTheme="minorHAnsi" w:hAnsiTheme="minorHAnsi"/>
+              <w:bCs/>
               <w:noProof/>
               <w:kern w:val="2"/>
               <w:sz w:val="24"/>
@@ -2718,6 +2933,7 @@
             <w:r>
               <w:rPr>
                 <w:rStyle w:val="Hyperlink"/>
+                <w:bCs/>
                 <w:noProof/>
               </w:rPr>
               <w:t>3.2.3.</w:t>
@@ -2725,6 +2941,7 @@
             <w:r>
               <w:rPr>
                 <w:rFonts w:asciiTheme="minorHAnsi" w:hAnsiTheme="minorHAnsi"/>
+                <w:bCs/>
                 <w:noProof/>
                 <w:kern w:val="2"/>
                 <w:sz w:val="24"/>
@@ -2735,12 +2952,14 @@
             <w:r>
               <w:rPr>
                 <w:rStyle w:val="Hyperlink"/>
+                <w:bCs/>
                 <w:noProof/>
               </w:rPr>
               <w:t>Typy złożone</w:t>
             </w:r>
             <w:r>
               <w:rPr>
+                <w:bCs/>
                 <w:noProof/>
                 <w:webHidden/>
               </w:rPr>
@@ -2748,6 +2967,7 @@
             </w:r>
             <w:r>
               <w:rPr>
+                <w:bCs/>
                 <w:noProof/>
                 <w:webHidden/>
               </w:rPr>
@@ -2755,6 +2975,7 @@
             </w:r>
             <w:r>
               <w:rPr>
+                <w:bCs/>
                 <w:noProof/>
                 <w:webHidden/>
               </w:rPr>
@@ -2762,12 +2983,14 @@
             </w:r>
             <w:r>
               <w:rPr>
+                <w:bCs/>
                 <w:noProof/>
                 <w:webHidden/>
               </w:rPr>
             </w:r>
             <w:r>
               <w:rPr>
+                <w:bCs/>
                 <w:noProof/>
                 <w:webHidden/>
               </w:rPr>
@@ -2775,6 +2998,7 @@
             </w:r>
             <w:r>
               <w:rPr>
+                <w:bCs/>
                 <w:noProof/>
                 <w:webHidden/>
               </w:rPr>
@@ -2782,6 +3006,7 @@
             </w:r>
             <w:r>
               <w:rPr>
+                <w:bCs/>
                 <w:noProof/>
                 <w:webHidden/>
               </w:rPr>
@@ -2797,6 +3022,7 @@
             </w:tabs>
             <w:rPr>
               <w:rFonts w:asciiTheme="minorHAnsi" w:hAnsiTheme="minorHAnsi"/>
+              <w:bCs/>
               <w:noProof/>
               <w:kern w:val="2"/>
               <w:sz w:val="24"/>
@@ -2807,6 +3033,7 @@
             <w:r>
               <w:rPr>
                 <w:rStyle w:val="Hyperlink"/>
+                <w:bCs/>
                 <w:noProof/>
               </w:rPr>
               <w:t>3.2.4.</w:t>
@@ -2814,6 +3041,7 @@
             <w:r>
               <w:rPr>
                 <w:rFonts w:asciiTheme="minorHAnsi" w:hAnsiTheme="minorHAnsi"/>
+                <w:bCs/>
                 <w:noProof/>
                 <w:kern w:val="2"/>
                 <w:sz w:val="24"/>
@@ -2824,12 +3052,14 @@
             <w:r>
               <w:rPr>
                 <w:rStyle w:val="Hyperlink"/>
+                <w:bCs/>
                 <w:noProof/>
               </w:rPr>
               <w:t>Atrybuty i grupy atrybutów</w:t>
             </w:r>
             <w:r>
               <w:rPr>
+                <w:bCs/>
                 <w:noProof/>
                 <w:webHidden/>
               </w:rPr>
@@ -2837,6 +3067,7 @@
             </w:r>
             <w:r>
               <w:rPr>
+                <w:bCs/>
                 <w:noProof/>
                 <w:webHidden/>
               </w:rPr>
@@ -2844,6 +3075,7 @@
             </w:r>
             <w:r>
               <w:rPr>
+                <w:bCs/>
                 <w:noProof/>
                 <w:webHidden/>
               </w:rPr>
@@ -2851,12 +3083,14 @@
             </w:r>
             <w:r>
               <w:rPr>
+                <w:bCs/>
                 <w:noProof/>
                 <w:webHidden/>
               </w:rPr>
             </w:r>
             <w:r>
               <w:rPr>
+                <w:bCs/>
                 <w:noProof/>
                 <w:webHidden/>
               </w:rPr>
@@ -2864,6 +3098,7 @@
             </w:r>
             <w:r>
               <w:rPr>
+                <w:bCs/>
                 <w:noProof/>
                 <w:webHidden/>
               </w:rPr>
@@ -2871,6 +3106,7 @@
             </w:r>
             <w:r>
               <w:rPr>
+                <w:bCs/>
                 <w:noProof/>
                 <w:webHidden/>
               </w:rPr>
@@ -2886,6 +3122,7 @@
             </w:tabs>
             <w:rPr>
               <w:rFonts w:asciiTheme="minorHAnsi" w:hAnsiTheme="minorHAnsi"/>
+              <w:bCs/>
               <w:noProof/>
               <w:kern w:val="2"/>
               <w:sz w:val="24"/>
@@ -2896,6 +3133,7 @@
             <w:r>
               <w:rPr>
                 <w:rStyle w:val="Hyperlink"/>
+                <w:bCs/>
                 <w:noProof/>
               </w:rPr>
               <w:t>3.2.5.</w:t>
@@ -2903,6 +3141,7 @@
             <w:r>
               <w:rPr>
                 <w:rFonts w:asciiTheme="minorHAnsi" w:hAnsiTheme="minorHAnsi"/>
+                <w:bCs/>
                 <w:noProof/>
                 <w:kern w:val="2"/>
                 <w:sz w:val="24"/>
@@ -2913,12 +3152,14 @@
             <w:r>
               <w:rPr>
                 <w:rStyle w:val="Hyperlink"/>
+                <w:bCs/>
                 <w:noProof/>
               </w:rPr>
               <w:t>Partykuły, elementy i grupy elementów</w:t>
             </w:r>
             <w:r>
               <w:rPr>
+                <w:bCs/>
                 <w:noProof/>
                 <w:webHidden/>
               </w:rPr>
@@ -2926,6 +3167,7 @@
             </w:r>
             <w:r>
               <w:rPr>
+                <w:bCs/>
                 <w:noProof/>
                 <w:webHidden/>
               </w:rPr>
@@ -2933,6 +3175,7 @@
             </w:r>
             <w:r>
               <w:rPr>
+                <w:bCs/>
                 <w:noProof/>
                 <w:webHidden/>
               </w:rPr>
@@ -2940,12 +3183,14 @@
             </w:r>
             <w:r>
               <w:rPr>
+                <w:bCs/>
                 <w:noProof/>
                 <w:webHidden/>
               </w:rPr>
             </w:r>
             <w:r>
               <w:rPr>
+                <w:bCs/>
                 <w:noProof/>
                 <w:webHidden/>
               </w:rPr>
@@ -2953,6 +3198,7 @@
             </w:r>
             <w:r>
               <w:rPr>
+                <w:bCs/>
                 <w:noProof/>
                 <w:webHidden/>
               </w:rPr>
@@ -2960,6 +3206,7 @@
             </w:r>
             <w:r>
               <w:rPr>
+                <w:bCs/>
                 <w:noProof/>
                 <w:webHidden/>
               </w:rPr>
@@ -2973,6 +3220,7 @@
             <w:rPr>
               <w:rFonts w:asciiTheme="minorHAnsi" w:hAnsiTheme="minorHAnsi"/>
               <w:b w:val="0"/>
+              <w:bCs/>
               <w:noProof/>
               <w:kern w:val="2"/>
               <w:sz w:val="24"/>
@@ -2983,6 +3231,8 @@
             <w:r>
               <w:rPr>
                 <w:rStyle w:val="Hyperlink"/>
+                <w:b w:val="0"/>
+                <w:bCs/>
                 <w:noProof/>
               </w:rPr>
               <w:t>4.</w:t>
@@ -2991,6 +3241,7 @@
               <w:rPr>
                 <w:rFonts w:asciiTheme="minorHAnsi" w:hAnsiTheme="minorHAnsi"/>
                 <w:b w:val="0"/>
+                <w:bCs/>
                 <w:noProof/>
                 <w:kern w:val="2"/>
                 <w:sz w:val="24"/>
@@ -3001,12 +3252,16 @@
             <w:r>
               <w:rPr>
                 <w:rStyle w:val="Hyperlink"/>
+                <w:b w:val="0"/>
+                <w:bCs/>
                 <w:noProof/>
               </w:rPr>
               <w:t>Kontekst danych</w:t>
             </w:r>
             <w:r>
               <w:rPr>
+                <w:b w:val="0"/>
+                <w:bCs/>
                 <w:noProof/>
                 <w:webHidden/>
               </w:rPr>
@@ -3014,6 +3269,8 @@
             </w:r>
             <w:r>
               <w:rPr>
+                <w:b w:val="0"/>
+                <w:bCs/>
                 <w:noProof/>
                 <w:webHidden/>
               </w:rPr>
@@ -3021,6 +3278,8 @@
             </w:r>
             <w:r>
               <w:rPr>
+                <w:b w:val="0"/>
+                <w:bCs/>
                 <w:noProof/>
                 <w:webHidden/>
               </w:rPr>
@@ -3028,12 +3287,16 @@
             </w:r>
             <w:r>
               <w:rPr>
+                <w:b w:val="0"/>
+                <w:bCs/>
                 <w:noProof/>
                 <w:webHidden/>
               </w:rPr>
             </w:r>
             <w:r>
               <w:rPr>
+                <w:b w:val="0"/>
+                <w:bCs/>
                 <w:noProof/>
                 <w:webHidden/>
               </w:rPr>
@@ -3041,6 +3304,8 @@
             </w:r>
             <w:r>
               <w:rPr>
+                <w:b w:val="0"/>
+                <w:bCs/>
                 <w:noProof/>
                 <w:webHidden/>
               </w:rPr>
@@ -3048,6 +3313,8 @@
             </w:r>
             <w:r>
               <w:rPr>
+                <w:b w:val="0"/>
+                <w:bCs/>
                 <w:noProof/>
                 <w:webHidden/>
               </w:rPr>
@@ -3061,6 +3328,7 @@
             <w:rPr>
               <w:rFonts w:asciiTheme="minorHAnsi" w:hAnsiTheme="minorHAnsi"/>
               <w:b w:val="0"/>
+              <w:bCs/>
               <w:noProof/>
               <w:kern w:val="2"/>
               <w:sz w:val="24"/>
@@ -3071,6 +3339,8 @@
             <w:r>
               <w:rPr>
                 <w:rStyle w:val="Hyperlink"/>
+                <w:b w:val="0"/>
+                <w:bCs/>
                 <w:noProof/>
               </w:rPr>
               <w:t>5.</w:t>
@@ -3079,6 +3349,7 @@
               <w:rPr>
                 <w:rFonts w:asciiTheme="minorHAnsi" w:hAnsiTheme="minorHAnsi"/>
                 <w:b w:val="0"/>
+                <w:bCs/>
                 <w:noProof/>
                 <w:kern w:val="2"/>
                 <w:sz w:val="24"/>
@@ -3089,12 +3360,16 @@
             <w:r>
               <w:rPr>
                 <w:rStyle w:val="Hyperlink"/>
+                <w:b w:val="0"/>
+                <w:bCs/>
                 <w:noProof/>
               </w:rPr>
               <w:t>Parsowanie modelu schematu</w:t>
             </w:r>
             <w:r>
               <w:rPr>
+                <w:b w:val="0"/>
+                <w:bCs/>
                 <w:noProof/>
                 <w:webHidden/>
               </w:rPr>
@@ -3102,6 +3377,8 @@
             </w:r>
             <w:r>
               <w:rPr>
+                <w:b w:val="0"/>
+                <w:bCs/>
                 <w:noProof/>
                 <w:webHidden/>
               </w:rPr>
@@ -3109,6 +3386,8 @@
             </w:r>
             <w:r>
               <w:rPr>
+                <w:b w:val="0"/>
+                <w:bCs/>
                 <w:noProof/>
                 <w:webHidden/>
               </w:rPr>
@@ -3116,12 +3395,16 @@
             </w:r>
             <w:r>
               <w:rPr>
+                <w:b w:val="0"/>
+                <w:bCs/>
                 <w:noProof/>
                 <w:webHidden/>
               </w:rPr>
             </w:r>
             <w:r>
               <w:rPr>
+                <w:b w:val="0"/>
+                <w:bCs/>
                 <w:noProof/>
                 <w:webHidden/>
               </w:rPr>
@@ -3129,6 +3412,8 @@
             </w:r>
             <w:r>
               <w:rPr>
+                <w:b w:val="0"/>
+                <w:bCs/>
                 <w:noProof/>
                 <w:webHidden/>
               </w:rPr>
@@ -3136,6 +3421,8 @@
             </w:r>
             <w:r>
               <w:rPr>
+                <w:b w:val="0"/>
+                <w:bCs/>
                 <w:noProof/>
                 <w:webHidden/>
               </w:rPr>
@@ -3149,6 +3436,7 @@
             <w:rPr>
               <w:rFonts w:asciiTheme="minorHAnsi" w:hAnsiTheme="minorHAnsi"/>
               <w:b w:val="0"/>
+              <w:bCs/>
               <w:noProof/>
               <w:kern w:val="2"/>
               <w:sz w:val="24"/>
@@ -3159,6 +3447,8 @@
             <w:r>
               <w:rPr>
                 <w:rStyle w:val="Hyperlink"/>
+                <w:b w:val="0"/>
+                <w:bCs/>
                 <w:noProof/>
               </w:rPr>
               <w:t>6.</w:t>
@@ -3167,6 +3457,7 @@
               <w:rPr>
                 <w:rFonts w:asciiTheme="minorHAnsi" w:hAnsiTheme="minorHAnsi"/>
                 <w:b w:val="0"/>
+                <w:bCs/>
                 <w:noProof/>
                 <w:kern w:val="2"/>
                 <w:sz w:val="24"/>
@@ -3177,12 +3468,16 @@
             <w:r>
               <w:rPr>
                 <w:rStyle w:val="Hyperlink"/>
+                <w:b w:val="0"/>
+                <w:bCs/>
                 <w:noProof/>
               </w:rPr>
               <w:t>Wyniki i uwagi końcowe</w:t>
             </w:r>
             <w:r>
               <w:rPr>
+                <w:b w:val="0"/>
+                <w:bCs/>
                 <w:noProof/>
                 <w:webHidden/>
               </w:rPr>
@@ -3190,6 +3485,8 @@
             </w:r>
             <w:r>
               <w:rPr>
+                <w:b w:val="0"/>
+                <w:bCs/>
                 <w:noProof/>
                 <w:webHidden/>
               </w:rPr>
@@ -3197,6 +3494,8 @@
             </w:r>
             <w:r>
               <w:rPr>
+                <w:b w:val="0"/>
+                <w:bCs/>
                 <w:noProof/>
                 <w:webHidden/>
               </w:rPr>
@@ -3204,12 +3503,16 @@
             </w:r>
             <w:r>
               <w:rPr>
+                <w:b w:val="0"/>
+                <w:bCs/>
                 <w:noProof/>
                 <w:webHidden/>
               </w:rPr>
             </w:r>
             <w:r>
               <w:rPr>
+                <w:b w:val="0"/>
+                <w:bCs/>
                 <w:noProof/>
                 <w:webHidden/>
               </w:rPr>
@@ -3217,6 +3520,8 @@
             </w:r>
             <w:r>
               <w:rPr>
+                <w:b w:val="0"/>
+                <w:bCs/>
                 <w:noProof/>
                 <w:webHidden/>
               </w:rPr>
@@ -3224,6 +3529,8 @@
             </w:r>
             <w:r>
               <w:rPr>
+                <w:b w:val="0"/>
+                <w:bCs/>
                 <w:noProof/>
                 <w:webHidden/>
               </w:rPr>
@@ -3237,6 +3544,7 @@
             <w:rPr>
               <w:rFonts w:asciiTheme="minorHAnsi" w:hAnsiTheme="minorHAnsi"/>
               <w:b w:val="0"/>
+              <w:bCs/>
               <w:noProof/>
               <w:kern w:val="2"/>
               <w:sz w:val="24"/>
@@ -3247,12 +3555,16 @@
             <w:r>
               <w:rPr>
                 <w:rStyle w:val="Hyperlink"/>
+                <w:b w:val="0"/>
+                <w:bCs/>
                 <w:noProof/>
               </w:rPr>
               <w:t>Załącznik A – Lista analizowanych plików XSD</w:t>
             </w:r>
             <w:r>
               <w:rPr>
+                <w:b w:val="0"/>
+                <w:bCs/>
                 <w:noProof/>
                 <w:webHidden/>
               </w:rPr>
@@ -3260,6 +3572,8 @@
             </w:r>
             <w:r>
               <w:rPr>
+                <w:b w:val="0"/>
+                <w:bCs/>
                 <w:noProof/>
                 <w:webHidden/>
               </w:rPr>
@@ -3267,6 +3581,8 @@
             </w:r>
             <w:r>
               <w:rPr>
+                <w:b w:val="0"/>
+                <w:bCs/>
                 <w:noProof/>
                 <w:webHidden/>
               </w:rPr>
@@ -3274,12 +3590,16 @@
             </w:r>
             <w:r>
               <w:rPr>
+                <w:b w:val="0"/>
+                <w:bCs/>
                 <w:noProof/>
                 <w:webHidden/>
               </w:rPr>
             </w:r>
             <w:r>
               <w:rPr>
+                <w:b w:val="0"/>
+                <w:bCs/>
                 <w:noProof/>
                 <w:webHidden/>
               </w:rPr>
@@ -3287,6 +3607,8 @@
             </w:r>
             <w:r>
               <w:rPr>
+                <w:b w:val="0"/>
+                <w:bCs/>
                 <w:noProof/>
                 <w:webHidden/>
               </w:rPr>
@@ -3294,6 +3616,8 @@
             </w:r>
             <w:r>
               <w:rPr>
+                <w:b w:val="0"/>
+                <w:bCs/>
                 <w:noProof/>
                 <w:webHidden/>
               </w:rPr>
@@ -3307,6 +3631,7 @@
             <w:rPr>
               <w:rFonts w:asciiTheme="minorHAnsi" w:hAnsiTheme="minorHAnsi"/>
               <w:b w:val="0"/>
+              <w:bCs/>
               <w:noProof/>
               <w:kern w:val="2"/>
               <w:sz w:val="24"/>
@@ -3317,12 +3642,16 @@
             <w:r>
               <w:rPr>
                 <w:rStyle w:val="Hyperlink"/>
+                <w:b w:val="0"/>
+                <w:bCs/>
                 <w:noProof/>
               </w:rPr>
               <w:t>Załącznik B – Tabela prefiksów</w:t>
             </w:r>
             <w:r>
               <w:rPr>
+                <w:b w:val="0"/>
+                <w:bCs/>
                 <w:noProof/>
                 <w:webHidden/>
               </w:rPr>
@@ -3330,6 +3659,8 @@
             </w:r>
             <w:r>
               <w:rPr>
+                <w:b w:val="0"/>
+                <w:bCs/>
                 <w:noProof/>
                 <w:webHidden/>
               </w:rPr>
@@ -3337,6 +3668,8 @@
             </w:r>
             <w:r>
               <w:rPr>
+                <w:b w:val="0"/>
+                <w:bCs/>
                 <w:noProof/>
                 <w:webHidden/>
               </w:rPr>
@@ -3344,12 +3677,16 @@
             </w:r>
             <w:r>
               <w:rPr>
+                <w:b w:val="0"/>
+                <w:bCs/>
                 <w:noProof/>
                 <w:webHidden/>
               </w:rPr>
             </w:r>
             <w:r>
               <w:rPr>
+                <w:b w:val="0"/>
+                <w:bCs/>
                 <w:noProof/>
                 <w:webHidden/>
               </w:rPr>
@@ -3357,6 +3694,8 @@
             </w:r>
             <w:r>
               <w:rPr>
+                <w:b w:val="0"/>
+                <w:bCs/>
                 <w:noProof/>
                 <w:webHidden/>
               </w:rPr>
@@ -3364,6 +3703,8 @@
             </w:r>
             <w:r>
               <w:rPr>
+                <w:b w:val="0"/>
+                <w:bCs/>
                 <w:noProof/>
                 <w:webHidden/>
               </w:rPr>
@@ -3372,9 +3713,13 @@
           </w:hyperlink>
         </w:p>
         <w:p>
+          <w:pPr>
+            <w:rPr>
+              <w:bCs/>
+            </w:rPr>
+          </w:pPr>
           <w:r>
             <w:rPr>
-              <w:b/>
               <w:bCs/>
             </w:rPr>
             <w:fldChar w:fldCharType="end"/>
@@ -12525,7 +12870,13 @@
         <w:rPr>
           <w:rStyle w:val="NazwaProgramowa"/>
         </w:rPr>
-        <w:t>SchemaFiles</w:t>
+        <w:t>File</w:t>
+      </w:r>
+      <w:r>
+        <w:rPr>
+          <w:rStyle w:val="NazwaProgramowa"/>
+        </w:rPr>
+        <w:t>s</w:t>
       </w:r>
       <w:r>
         <w:t xml:space="preserve">. Każdą encję reprezentuje klasa </w:t>
@@ -12534,7 +12885,7 @@
         <w:rPr>
           <w:rStyle w:val="NazwaProgramowa"/>
         </w:rPr>
-        <w:t>SchemaFile</w:t>
+        <w:t>File</w:t>
       </w:r>
       <w:r>
         <w:t xml:space="preserve"> o właściwościach:</w:t>
@@ -12597,7 +12948,7 @@
         <w:rPr>
           <w:rStyle w:val="NazwaProgramowa"/>
         </w:rPr>
-        <w:t>SchemaNamespaces</w:t>
+        <w:t>Namespaces</w:t>
       </w:r>
       <w:r>
         <w:rPr>
@@ -12811,7 +13162,13 @@
         <w:rPr>
           <w:rStyle w:val="NazwaProgramowa"/>
         </w:rPr>
-        <w:t>SchemaFiles</w:t>
+        <w:t>File</w:t>
+      </w:r>
+      <w:r>
+        <w:rPr>
+          <w:rStyle w:val="NazwaProgramowa"/>
+        </w:rPr>
+        <w:t>s</w:t>
       </w:r>
       <w:r>
         <w:rPr>
@@ -12906,7 +13263,13 @@
         <w:rPr>
           <w:rStyle w:val="NazwaProgramowa"/>
         </w:rPr>
-        <w:t>SchemaFiles</w:t>
+        <w:t>File</w:t>
+      </w:r>
+      <w:r>
+        <w:rPr>
+          <w:rStyle w:val="NazwaProgramowa"/>
+        </w:rPr>
+        <w:t>s</w:t>
       </w:r>
       <w:r>
         <w:t xml:space="preserve">, </w:t>
@@ -12983,7 +13346,13 @@
         <w:rPr>
           <w:rStyle w:val="NazwaProgramowa"/>
         </w:rPr>
-        <w:t>SchemaFiles</w:t>
+        <w:t>File</w:t>
+      </w:r>
+      <w:r>
+        <w:rPr>
+          <w:rStyle w:val="NazwaProgramowa"/>
+        </w:rPr>
+        <w:t>s</w:t>
       </w:r>
       <w:r>
         <w:t xml:space="preserve"> i </w:t>
@@ -19704,7 +20073,13 @@
         <w:rPr>
           <w:rStyle w:val="NazwaProgramowa"/>
         </w:rPr>
-        <w:t>SchemaFiles</w:t>
+        <w:t>File</w:t>
+      </w:r>
+      <w:r>
+        <w:rPr>
+          <w:rStyle w:val="NazwaProgramowa"/>
+        </w:rPr>
+        <w:t>s</w:t>
       </w:r>
       <w:r>
         <w:rPr>
@@ -19967,7 +20342,19 @@
         <w:rPr>
           <w:rStyle w:val="NazwaProgramowa"/>
         </w:rPr>
-        <w:t>ParseSchemaFiles</w:t>
+        <w:t>Parse</w:t>
+      </w:r>
+      <w:r>
+        <w:rPr>
+          <w:rStyle w:val="NazwaProgramowa"/>
+        </w:rPr>
+        <w:t>File</w:t>
+      </w:r>
+      <w:r>
+        <w:rPr>
+          <w:rStyle w:val="NazwaProgramowa"/>
+        </w:rPr>
+        <w:t>s</w:t>
       </w:r>
       <w:r>
         <w:t>, dla której podaje się:</w:t>
@@ -20090,7 +20477,7 @@
         <w:rPr>
           <w:rStyle w:val="NazwaProgramowa"/>
         </w:rPr>
-        <w:t>SchemaFile</w:t>
+        <w:t>File</w:t>
       </w:r>
       <w:r>
         <w:t xml:space="preserve">, </w:t>
@@ -20129,7 +20516,7 @@
         <w:rPr>
           <w:rStyle w:val="NazwaProgramowa"/>
         </w:rPr>
-        <w:t>SchemaNamespaces</w:t>
+        <w:t>Namespaces</w:t>
       </w:r>
       <w:r>
         <w:t xml:space="preserve"> wykonując kwerendę grupującą na tabeli </w:t>
@@ -20278,7 +20665,13 @@
         <w:rPr>
           <w:rStyle w:val="NazwaProgramowa"/>
         </w:rPr>
-        <w:t>SchemaFilesTotal</w:t>
+        <w:t>File</w:t>
+      </w:r>
+      <w:r>
+        <w:rPr>
+          <w:rStyle w:val="NazwaProgramowa"/>
+        </w:rPr>
+        <w:t>sTotal</w:t>
       </w:r>
       <w:r>
         <w:t xml:space="preserve">, </w:t>
@@ -20287,7 +20680,13 @@
         <w:rPr>
           <w:rStyle w:val="NazwaProgramowa"/>
         </w:rPr>
-        <w:t>SchemaFilesAdded</w:t>
+        <w:t>File</w:t>
+      </w:r>
+      <w:r>
+        <w:rPr>
+          <w:rStyle w:val="NazwaProgramowa"/>
+        </w:rPr>
+        <w:t>sAdded</w:t>
       </w:r>
       <w:r>
         <w:t>;</w:t>
@@ -20995,16 +21394,14 @@
         <w:t>Tabelę</w:t>
       </w:r>
       <w:r>
-        <w:t xml:space="preserve"> </w:t>
-      </w:r>
-      <w:proofErr w:type="spellStart"/>
-      <w:r>
-        <w:t>prefiks</w:t>
+        <w:t xml:space="preserve"> prefiks</w:t>
       </w:r>
       <w:r>
         <w:t>ó</w:t>
       </w:r>
-      <w:proofErr w:type="spellEnd"/>
+      <w:r>
+        <w:t>w</w:t>
+      </w:r>
       <w:r>
         <w:t xml:space="preserve"> przedstawiono w załączniku B.</w:t>
       </w:r>

</xml_diff>